<commit_message>
commit with same time
</commit_message>
<xml_diff>
--- a/git notes.docx
+++ b/git notes.docx
@@ -53,17 +53,7 @@
         <w:t xml:space="preserve"> </w:t>
       </w:r>
       <w:r>
-        <w:t xml:space="preserve">$ git config --global </w:t>
-      </w:r>
-      <w:proofErr w:type="spellStart"/>
-      <w:proofErr w:type="gramStart"/>
-      <w:r>
-        <w:t>user.email</w:t>
-      </w:r>
-      <w:proofErr w:type="spellEnd"/>
-      <w:proofErr w:type="gramEnd"/>
-      <w:r>
-        <w:t xml:space="preserve"> "</w:t>
+        <w:t>$ git config --global user.email "</w:t>
       </w:r>
       <w:r>
         <w:t>your email</w:t>
@@ -80,15 +70,8 @@
         <w:sym w:font="Wingdings" w:char="F0E8"/>
       </w:r>
       <w:r>
-        <w:t xml:space="preserve"> $git config </w:t>
-      </w:r>
-      <w:proofErr w:type="spellStart"/>
-      <w:proofErr w:type="gramStart"/>
-      <w:r>
-        <w:t>user.email</w:t>
-      </w:r>
-      <w:proofErr w:type="spellEnd"/>
-      <w:proofErr w:type="gramEnd"/>
+        <w:t xml:space="preserve"> $git config user.email</w:t>
+      </w:r>
     </w:p>
     <w:p>
       <w:r>
@@ -114,174 +97,114 @@
         <w:sym w:font="Wingdings" w:char="F0E8"/>
       </w:r>
       <w:r>
-        <w:t xml:space="preserve">Git </w:t>
-      </w:r>
-      <w:proofErr w:type="spellStart"/>
-      <w:r>
-        <w:t>init</w:t>
-      </w:r>
-      <w:proofErr w:type="spellEnd"/>
+        <w:t xml:space="preserve">Git init </w:t>
+      </w:r>
+    </w:p>
+    <w:p>
+      <w:r>
+        <w:t xml:space="preserve">Show hidden file </w:t>
+      </w:r>
+      <w:r>
+        <w:sym w:font="Wingdings" w:char="F0E8"/>
+      </w:r>
+      <w:r>
+        <w:t xml:space="preserve"> ls -a </w:t>
+      </w:r>
+    </w:p>
+    <w:p>
+      <w:r>
+        <w:t xml:space="preserve">.git folder is most important  folder don’t delete this folder if delete its make normal folder  </w:t>
+      </w:r>
+    </w:p>
+    <w:p>
+      <w:r>
+        <w:t xml:space="preserve">Commits </w:t>
+      </w:r>
+      <w:r>
+        <w:sym w:font="Wingdings" w:char="F0E8"/>
+      </w:r>
+      <w:r>
+        <w:t xml:space="preserve"> it is a check point </w:t>
+      </w:r>
+    </w:p>
+    <w:p>
+      <w:r>
+        <w:t xml:space="preserve">Stage </w:t>
+      </w:r>
+      <w:r>
+        <w:sym w:font="Wingdings" w:char="F0E8"/>
+      </w:r>
+      <w:r>
+        <w:t xml:space="preserve"> before commits file must be stage using ( git add home.html</w:t>
+      </w:r>
       <w:r>
         <w:t xml:space="preserve"> </w:t>
       </w:r>
-    </w:p>
-    <w:p>
-      <w:r>
-        <w:t xml:space="preserve">Show hidden file </w:t>
-      </w:r>
-      <w:r>
-        <w:sym w:font="Wingdings" w:char="F0E8"/>
-      </w:r>
-      <w:r>
-        <w:t xml:space="preserve"> ls -a </w:t>
-      </w:r>
-    </w:p>
-    <w:p>
-      <w:proofErr w:type="gramStart"/>
-      <w:r>
-        <w:t>.git</w:t>
-      </w:r>
-      <w:proofErr w:type="gramEnd"/>
-      <w:r>
-        <w:t xml:space="preserve"> folder is most important  folder don’t delete this folder if delete its make normal folder  </w:t>
-      </w:r>
-    </w:p>
-    <w:p>
-      <w:r>
-        <w:t xml:space="preserve">Commits </w:t>
-      </w:r>
-      <w:r>
-        <w:sym w:font="Wingdings" w:char="F0E8"/>
-      </w:r>
-      <w:r>
-        <w:t xml:space="preserve"> it is a check point </w:t>
-      </w:r>
-    </w:p>
-    <w:p>
-      <w:r>
-        <w:t xml:space="preserve">Stage </w:t>
-      </w:r>
-      <w:r>
-        <w:sym w:font="Wingdings" w:char="F0E8"/>
-      </w:r>
-      <w:r>
-        <w:t xml:space="preserve"> before commits file must be stage using </w:t>
-      </w:r>
-      <w:proofErr w:type="gramStart"/>
-      <w:r>
-        <w:t>( git</w:t>
-      </w:r>
-      <w:proofErr w:type="gramEnd"/>
-      <w:r>
-        <w:t xml:space="preserve"> add home.html</w:t>
+      <w:r>
+        <w:t xml:space="preserve"> )</w:t>
+      </w:r>
+    </w:p>
+    <w:p>
+      <w:r>
+        <w:t xml:space="preserve">For all file stage </w:t>
+      </w:r>
+      <w:r>
+        <w:sym w:font="Wingdings" w:char="F0E8"/>
+      </w:r>
+      <w:r>
+        <w:t xml:space="preserve"> git add</w:t>
       </w:r>
       <w:r>
         <w:t xml:space="preserve"> </w:t>
       </w:r>
       <w:r>
-        <w:t xml:space="preserve"> )</w:t>
-      </w:r>
-    </w:p>
-    <w:p>
-      <w:r>
-        <w:t xml:space="preserve">For all file stage </w:t>
-      </w:r>
-      <w:r>
-        <w:sym w:font="Wingdings" w:char="F0E8"/>
-      </w:r>
-      <w:r>
-        <w:t xml:space="preserve"> git </w:t>
-      </w:r>
-      <w:proofErr w:type="gramStart"/>
-      <w:r>
-        <w:t>add</w:t>
+        <w:t>.</w:t>
+      </w:r>
+      <w:r>
+        <w:tab/>
+      </w:r>
+    </w:p>
+    <w:p>
+      <w:r>
+        <w:t xml:space="preserve">Commit </w:t>
+      </w:r>
+      <w:r>
+        <w:sym w:font="Wingdings" w:char="F0E8"/>
+      </w:r>
+      <w:r>
+        <w:t xml:space="preserve"> git commit -m“message”</w:t>
+      </w:r>
+      <w:r>
+        <w:tab/>
+      </w:r>
+    </w:p>
+    <w:p>
+      <w:r>
+        <w:t xml:space="preserve">Commits to unstage </w:t>
+      </w:r>
+      <w:r>
+        <w:sym w:font="Wingdings" w:char="F0E8"/>
+      </w:r>
+      <w:r>
+        <w:t xml:space="preserve"> git rm  -- cached home.html </w:t>
+      </w:r>
+    </w:p>
+    <w:p>
+      <w:r>
+        <w:t xml:space="preserve">Add and commit </w:t>
+      </w:r>
+      <w:r>
+        <w:t xml:space="preserve">New file </w:t>
+      </w:r>
+      <w:r>
+        <w:sym w:font="Wingdings" w:char="F0E8"/>
       </w:r>
       <w:r>
         <w:t xml:space="preserve"> </w:t>
       </w:r>
       <w:r>
-        <w:t>.</w:t>
-      </w:r>
-      <w:proofErr w:type="gramEnd"/>
-      <w:r>
-        <w:tab/>
-      </w:r>
-    </w:p>
-    <w:p>
-      <w:r>
-        <w:t xml:space="preserve">Commit </w:t>
-      </w:r>
-      <w:r>
-        <w:sym w:font="Wingdings" w:char="F0E8"/>
-      </w:r>
-      <w:r>
-        <w:t xml:space="preserve"> git commit -</w:t>
-      </w:r>
-      <w:proofErr w:type="spellStart"/>
-      <w:proofErr w:type="gramStart"/>
-      <w:r>
-        <w:t>m“</w:t>
-      </w:r>
-      <w:proofErr w:type="gramEnd"/>
-      <w:r>
-        <w:t>message</w:t>
-      </w:r>
-      <w:proofErr w:type="spellEnd"/>
-      <w:r>
-        <w:t>”</w:t>
-      </w:r>
-      <w:r>
-        <w:tab/>
-      </w:r>
-    </w:p>
-    <w:p>
-      <w:r>
-        <w:t xml:space="preserve">Commits to </w:t>
-      </w:r>
-      <w:proofErr w:type="spellStart"/>
-      <w:r>
-        <w:t>unstage</w:t>
-      </w:r>
-      <w:proofErr w:type="spellEnd"/>
-      <w:r>
-        <w:t xml:space="preserve"> </w:t>
-      </w:r>
-      <w:r>
-        <w:sym w:font="Wingdings" w:char="F0E8"/>
-      </w:r>
-      <w:r>
-        <w:t xml:space="preserve"> git </w:t>
-      </w:r>
-      <w:proofErr w:type="gramStart"/>
-      <w:r>
-        <w:t>rm  --</w:t>
-      </w:r>
-      <w:proofErr w:type="gramEnd"/>
-      <w:r>
-        <w:t xml:space="preserve"> cached home.html </w:t>
-      </w:r>
-    </w:p>
-    <w:p>
-      <w:r>
-        <w:t xml:space="preserve">Add and commit </w:t>
-      </w:r>
-      <w:r>
-        <w:t xml:space="preserve">New file </w:t>
-      </w:r>
-      <w:r>
-        <w:sym w:font="Wingdings" w:char="F0E8"/>
-      </w:r>
-      <w:r>
-        <w:t xml:space="preserve"> </w:t>
-      </w:r>
-      <w:r>
-        <w:t xml:space="preserve"> git </w:t>
-      </w:r>
-      <w:proofErr w:type="gramStart"/>
-      <w:r>
-        <w:t>add .</w:t>
-      </w:r>
-      <w:proofErr w:type="gramEnd"/>
+        <w:t xml:space="preserve"> git add .</w:t>
+      </w:r>
       <w:r>
         <w:t xml:space="preserve"> </w:t>
       </w:r>
@@ -506,106 +429,54 @@
         <w:sym w:font="Wingdings" w:char="F0E8"/>
       </w:r>
       <w:r>
-        <w:t xml:space="preserve"> vim filename   and press </w:t>
-      </w:r>
-      <w:proofErr w:type="gramStart"/>
-      <w:r>
-        <w:t xml:space="preserve">{ </w:t>
-      </w:r>
-      <w:proofErr w:type="spellStart"/>
-      <w:r>
-        <w:t>i</w:t>
-      </w:r>
-      <w:proofErr w:type="spellEnd"/>
-      <w:proofErr w:type="gramEnd"/>
-      <w:r>
-        <w:t xml:space="preserve"> } for insert  </w:t>
-      </w:r>
-    </w:p>
-    <w:p>
-      <w:proofErr w:type="spellStart"/>
-      <w:r>
-        <w:t>Discart</w:t>
-      </w:r>
-      <w:proofErr w:type="spellEnd"/>
-      <w:r>
-        <w:t xml:space="preserve"> change also e </w:t>
-      </w:r>
-      <w:proofErr w:type="spellStart"/>
-      <w:r>
-        <w:t>revarseble</w:t>
-      </w:r>
-      <w:proofErr w:type="spellEnd"/>
+        <w:t xml:space="preserve"> vim filename   and press { i } for insert  </w:t>
+      </w:r>
+    </w:p>
+    <w:p>
+      <w:r>
+        <w:t xml:space="preserve">Discart change also e revarseble </w:t>
+      </w:r>
+      <w:r>
+        <w:sym w:font="Wingdings" w:char="F0E8"/>
+      </w:r>
+      <w:r>
+        <w:t>git check out file name</w:t>
+      </w:r>
+    </w:p>
+    <w:p>
+      <w:r>
+        <w:t xml:space="preserve">Get one line log </w:t>
+      </w:r>
+      <w:r>
+        <w:sym w:font="Wingdings" w:char="F0E8"/>
+      </w:r>
       <w:r>
         <w:t xml:space="preserve"> </w:t>
       </w:r>
       <w:r>
-        <w:sym w:font="Wingdings" w:char="F0E8"/>
-      </w:r>
-      <w:r>
-        <w:t>git check out file name</w:t>
-      </w:r>
-    </w:p>
-    <w:p>
-      <w:r>
-        <w:t xml:space="preserve">Get one line log </w:t>
-      </w:r>
-      <w:r>
-        <w:sym w:font="Wingdings" w:char="F0E8"/>
-      </w:r>
-      <w:r>
-        <w:t xml:space="preserve"> </w:t>
-      </w:r>
-      <w:r>
         <w:t xml:space="preserve"> git log </w:t>
       </w:r>
       <w:r>
         <w:t>–</w:t>
       </w:r>
-      <w:proofErr w:type="spellStart"/>
       <w:r>
         <w:t>oneline</w:t>
       </w:r>
-      <w:proofErr w:type="spellEnd"/>
-    </w:p>
-    <w:p>
-      <w:r>
-        <w:t xml:space="preserve">Go to </w:t>
-      </w:r>
-      <w:proofErr w:type="spellStart"/>
-      <w:r>
-        <w:t>specifig</w:t>
-      </w:r>
-      <w:proofErr w:type="spellEnd"/>
-      <w:r>
-        <w:t xml:space="preserve"> hade</w:t>
-      </w:r>
-      <w:r>
-        <w:sym w:font="Wingdings" w:char="F0E8"/>
-      </w:r>
-      <w:r>
-        <w:t xml:space="preserve"> git checkout “</w:t>
-      </w:r>
-      <w:proofErr w:type="spellStart"/>
-      <w:r>
-        <w:t>sdfsfad</w:t>
-      </w:r>
-      <w:proofErr w:type="spellEnd"/>
-      <w:r>
-        <w:t>”</w:t>
-      </w:r>
-    </w:p>
-    <w:p>
-      <w:r>
-        <w:t xml:space="preserve">Now branch is </w:t>
-      </w:r>
-      <w:proofErr w:type="gramStart"/>
-      <w:r>
-        <w:t>detach</w:t>
-      </w:r>
-      <w:proofErr w:type="gramEnd"/>
-      <w:r>
-        <w:t xml:space="preserve"> stage means head don’t point any hade it point another commit </w:t>
+    </w:p>
+    <w:p>
+      <w:r>
+        <w:t>Go to specifig hade</w:t>
+      </w:r>
+      <w:r>
+        <w:sym w:font="Wingdings" w:char="F0E8"/>
+      </w:r>
+      <w:r>
+        <w:t xml:space="preserve"> git checkout “sdfsfad”</w:t>
+      </w:r>
+    </w:p>
+    <w:p>
+      <w:r>
+        <w:t xml:space="preserve">Now branch is detach stage means head don’t point any hade it point another commit </w:t>
       </w:r>
     </w:p>
     <w:p>
@@ -639,134 +510,14 @@
         <w:sym w:font="Wingdings" w:char="F0E8"/>
       </w:r>
       <w:r>
-        <w:t xml:space="preserve"> git checkout Head~2</w:t>
-      </w:r>
-      <w:proofErr w:type="gramStart"/>
-      <w:r>
-        <w:t xml:space="preserve">   (</w:t>
-      </w:r>
-      <w:proofErr w:type="gramEnd"/>
-      <w:r>
-        <w:t xml:space="preserve"> </w:t>
+        <w:t xml:space="preserve"> git checkout Head~2   ( </w:t>
       </w:r>
       <w:r>
         <w:rPr>
           <w:sz w:val="16"/>
           <w:szCs w:val="16"/>
         </w:rPr>
-        <w:t xml:space="preserve">2 </w:t>
-      </w:r>
-      <w:proofErr w:type="spellStart"/>
-      <w:r>
-        <w:rPr>
-          <w:sz w:val="16"/>
-          <w:szCs w:val="16"/>
-        </w:rPr>
-        <w:t>hoto</w:t>
-      </w:r>
-      <w:proofErr w:type="spellEnd"/>
-      <w:r>
-        <w:rPr>
-          <w:sz w:val="16"/>
-          <w:szCs w:val="16"/>
-        </w:rPr>
-        <w:t xml:space="preserve"> </w:t>
-      </w:r>
-      <w:proofErr w:type="spellStart"/>
-      <w:r>
-        <w:rPr>
-          <w:sz w:val="16"/>
-          <w:szCs w:val="16"/>
-        </w:rPr>
-        <w:t>koto</w:t>
-      </w:r>
-      <w:proofErr w:type="spellEnd"/>
-      <w:r>
-        <w:rPr>
-          <w:sz w:val="16"/>
-          <w:szCs w:val="16"/>
-        </w:rPr>
-        <w:t xml:space="preserve"> number </w:t>
-      </w:r>
-      <w:proofErr w:type="spellStart"/>
-      <w:r>
-        <w:rPr>
-          <w:sz w:val="16"/>
-          <w:szCs w:val="16"/>
-        </w:rPr>
-        <w:t>ba</w:t>
-      </w:r>
-      <w:proofErr w:type="spellEnd"/>
-      <w:r>
-        <w:rPr>
-          <w:sz w:val="16"/>
-          <w:szCs w:val="16"/>
-        </w:rPr>
-        <w:t xml:space="preserve"> </w:t>
-      </w:r>
-      <w:proofErr w:type="spellStart"/>
-      <w:r>
-        <w:rPr>
-          <w:sz w:val="16"/>
-          <w:szCs w:val="16"/>
-        </w:rPr>
-        <w:t>commite</w:t>
-      </w:r>
-      <w:proofErr w:type="spellEnd"/>
-      <w:r>
-        <w:rPr>
-          <w:sz w:val="16"/>
-          <w:szCs w:val="16"/>
-        </w:rPr>
-        <w:t xml:space="preserve"> </w:t>
-      </w:r>
-      <w:proofErr w:type="spellStart"/>
-      <w:r>
-        <w:rPr>
-          <w:sz w:val="16"/>
-          <w:szCs w:val="16"/>
-        </w:rPr>
-        <w:t>pechone</w:t>
-      </w:r>
-      <w:proofErr w:type="spellEnd"/>
-      <w:r>
-        <w:rPr>
-          <w:sz w:val="16"/>
-          <w:szCs w:val="16"/>
-        </w:rPr>
-        <w:t xml:space="preserve"> </w:t>
-      </w:r>
-      <w:proofErr w:type="spellStart"/>
-      <w:r>
-        <w:rPr>
-          <w:sz w:val="16"/>
-          <w:szCs w:val="16"/>
-        </w:rPr>
-        <w:t>jeta</w:t>
-      </w:r>
-      <w:proofErr w:type="spellEnd"/>
-      <w:r>
-        <w:rPr>
-          <w:sz w:val="16"/>
-          <w:szCs w:val="16"/>
-        </w:rPr>
-        <w:t xml:space="preserve"> </w:t>
-      </w:r>
-      <w:proofErr w:type="spellStart"/>
-      <w:r>
-        <w:rPr>
-          <w:sz w:val="16"/>
-          <w:szCs w:val="16"/>
-        </w:rPr>
-        <w:t>chay</w:t>
-      </w:r>
-      <w:proofErr w:type="spellEnd"/>
-      <w:r>
-        <w:rPr>
-          <w:sz w:val="16"/>
-          <w:szCs w:val="16"/>
-        </w:rPr>
-        <w:t xml:space="preserve"> )</w:t>
+        <w:t>2 hoto koto number ba commite pechone jeta chay )</w:t>
       </w:r>
     </w:p>
     <w:p>
@@ -822,20 +573,7 @@
         <w:sym w:font="Wingdings" w:char="F0E8"/>
       </w:r>
       <w:r>
-        <w:t xml:space="preserve"> git commit –amend -</w:t>
-      </w:r>
-      <w:proofErr w:type="spellStart"/>
-      <w:proofErr w:type="gramStart"/>
-      <w:r>
-        <w:t>m“</w:t>
-      </w:r>
-      <w:proofErr w:type="gramEnd"/>
-      <w:r>
-        <w:t>message</w:t>
-      </w:r>
-      <w:proofErr w:type="spellEnd"/>
-      <w:r>
-        <w:t xml:space="preserve"> ”</w:t>
+        <w:t xml:space="preserve"> git commit –amend -m“message ”</w:t>
       </w:r>
     </w:p>
     <w:p>
@@ -886,28 +624,7 @@
         <w:sym w:font="Wingdings" w:char="F0E8"/>
       </w:r>
       <w:r>
-        <w:t xml:space="preserve"> </w:t>
-      </w:r>
-      <w:proofErr w:type="gramStart"/>
-      <w:r>
-        <w:t>touch .</w:t>
-      </w:r>
-      <w:proofErr w:type="spellStart"/>
-      <w:r>
-        <w:t>gitignore</w:t>
-      </w:r>
-      <w:proofErr w:type="spellEnd"/>
-      <w:proofErr w:type="gramEnd"/>
-      <w:r>
-        <w:t xml:space="preserve">  (make this in project root ) and write at the last of file  .</w:t>
-      </w:r>
-      <w:proofErr w:type="spellStart"/>
-      <w:r>
-        <w:t>gitignore</w:t>
-      </w:r>
-      <w:proofErr w:type="spellEnd"/>
-      <w:r>
-        <w:t xml:space="preserve"> </w:t>
+        <w:t xml:space="preserve"> touch .gitignore  (make this in project root ) and write at the last of file  .gitignore </w:t>
       </w:r>
     </w:p>
     <w:p/>
@@ -934,46 +651,17 @@
     </w:p>
     <w:p>
       <w:r>
-        <w:t xml:space="preserve">What is </w:t>
-      </w:r>
-      <w:proofErr w:type="gramStart"/>
-      <w:r>
-        <w:t>branches ?</w:t>
-      </w:r>
-      <w:proofErr w:type="gramEnd"/>
-    </w:p>
-    <w:p>
-      <w:r>
-        <w:t>Ans</w:t>
-      </w:r>
-      <w:proofErr w:type="gramStart"/>
-      <w:r>
-        <w:t>=  a</w:t>
-      </w:r>
-      <w:proofErr w:type="gramEnd"/>
-      <w:r>
-        <w:t xml:space="preserve"> branch is a lightweight movable pointer to a commit . and branch is a copy of codebase </w:t>
-      </w:r>
-    </w:p>
-    <w:p>
-      <w:r>
-        <w:t xml:space="preserve">When the commit in specific branch this file only show in that particular </w:t>
-      </w:r>
-      <w:proofErr w:type="gramStart"/>
-      <w:r>
-        <w:t>branch .</w:t>
-      </w:r>
-      <w:proofErr w:type="gramEnd"/>
-      <w:r>
-        <w:t xml:space="preserve"> if we switch in another </w:t>
-      </w:r>
-      <w:proofErr w:type="gramStart"/>
-      <w:r>
-        <w:t>branch</w:t>
-      </w:r>
-      <w:proofErr w:type="gramEnd"/>
-      <w:r>
-        <w:t xml:space="preserve"> we can not show that file </w:t>
+        <w:t>What is branches ?</w:t>
+      </w:r>
+    </w:p>
+    <w:p>
+      <w:r>
+        <w:t xml:space="preserve">Ans=  a branch is a lightweight movable pointer to a commit . and branch is a copy of codebase </w:t>
+      </w:r>
+    </w:p>
+    <w:p>
+      <w:r>
+        <w:t xml:space="preserve">When the commit in specific branch this file only show in that particular branch . if we switch in another branch we can not show that file </w:t>
       </w:r>
     </w:p>
     <w:p/>
@@ -1008,15 +696,7 @@
       </w:r>
       <w:r>
         <w:tab/>
-        <w:t xml:space="preserve">Step2-&gt;git </w:t>
-      </w:r>
-      <w:proofErr w:type="gramStart"/>
-      <w:r>
-        <w:t>merge  branch</w:t>
-      </w:r>
-      <w:proofErr w:type="gramEnd"/>
-      <w:r>
-        <w:t xml:space="preserve"> name </w:t>
+        <w:t xml:space="preserve">Step2-&gt;git merge  branch name </w:t>
       </w:r>
       <w:r>
         <w:rPr>
@@ -1041,6 +721,16 @@
       </w:r>
     </w:p>
     <w:p/>
+    <w:p>
+      <w:r>
+        <w:t>Check the remote address</w:t>
+      </w:r>
+    </w:p>
+    <w:p>
+      <w:r>
+        <w:t>git remote - v</w:t>
+      </w:r>
+    </w:p>
     <w:p>
       <w:pPr>
         <w:pStyle w:val="ListParagraph"/>
@@ -1746,7 +1436,6 @@
   <w:style w:type="character" w:default="1" w:styleId="DefaultParagraphFont">
     <w:name w:val="Default Paragraph Font"/>
     <w:uiPriority w:val="1"/>
-    <w:semiHidden/>
     <w:unhideWhenUsed/>
   </w:style>
   <w:style w:type="table" w:default="1" w:styleId="TableNormal">

</xml_diff>